<commit_message>
Add in docs options to cut grass
</commit_message>
<xml_diff>
--- a/docs/dev/res/Maeher_Spezifikation.docx
+++ b/docs/dev/res/Maeher_Spezifikation.docx
@@ -16,27 +16,18 @@
       </w:r>
     </w:p>
     <w:p>
-      <w:proofErr w:type="spellStart"/>
       <w:r>
         <w:t>Kunstoffplatten</w:t>
       </w:r>
-      <w:proofErr w:type="spellEnd"/>
-    </w:p>
-    <w:p>
-      <w:proofErr w:type="spellStart"/>
+    </w:p>
+    <w:p>
       <w:r>
         <w:t>Kunstoffbox</w:t>
       </w:r>
-      <w:proofErr w:type="spellEnd"/>
-    </w:p>
-    <w:p>
-      <w:proofErr w:type="spellStart"/>
-      <w:r>
-        <w:t>Adumower</w:t>
-      </w:r>
-      <w:proofErr w:type="spellEnd"/>
-      <w:r>
-        <w:t xml:space="preserve"> (teuer)</w:t>
+    </w:p>
+    <w:p>
+      <w:r>
+        <w:t>Adumower (teuer)</w:t>
       </w:r>
     </w:p>
     <w:p/>
@@ -144,13 +135,8 @@
           <w:numId w:val="1"/>
         </w:numPr>
       </w:pPr>
-      <w:proofErr w:type="spellStart"/>
-      <w:r>
-        <w:t>StateOfCharge</w:t>
-      </w:r>
-      <w:proofErr w:type="spellEnd"/>
-      <w:r>
-        <w:t xml:space="preserve"> (SOC)</w:t>
+      <w:r>
+        <w:t>StateOfCharge (SOC)</w:t>
       </w:r>
     </w:p>
     <w:p/>
@@ -268,13 +254,8 @@
         </w:numPr>
       </w:pPr>
       <w:r>
-        <w:t xml:space="preserve"> </w:t>
-      </w:r>
-      <w:proofErr w:type="spellStart"/>
-      <w:r>
-        <w:t>StartUp</w:t>
-      </w:r>
-      <w:proofErr w:type="spellEnd"/>
+        <w:t xml:space="preserve"> StartUp</w:t>
+      </w:r>
     </w:p>
     <w:p>
       <w:pPr>
@@ -311,80 +292,138 @@
       <w:r>
         <w:t>Fehler</w:t>
       </w:r>
+    </w:p>
+    <w:p>
+      <w:pPr>
+        <w:pStyle w:val="Listenabsatz"/>
+        <w:ind w:left="1416"/>
+      </w:pPr>
+    </w:p>
+    <w:p>
+      <w:pPr>
+        <w:pStyle w:val="Listenabsatz"/>
+        <w:numPr>
+          <w:ilvl w:val="0"/>
+          <w:numId w:val="2"/>
+        </w:numPr>
+      </w:pPr>
+      <w:r>
+        <w:lastRenderedPageBreak/>
+        <w:t>Simulation</w:t>
+      </w:r>
+    </w:p>
+    <w:p>
+      <w:pPr>
+        <w:pStyle w:val="Listenabsatz"/>
+        <w:numPr>
+          <w:ilvl w:val="0"/>
+          <w:numId w:val="2"/>
+        </w:numPr>
+      </w:pPr>
+      <w:r>
+        <w:t>Einlesen der Sensoren</w:t>
+      </w:r>
+    </w:p>
+    <w:p>
+      <w:pPr>
+        <w:pStyle w:val="Listenabsatz"/>
+        <w:numPr>
+          <w:ilvl w:val="0"/>
+          <w:numId w:val="2"/>
+        </w:numPr>
+      </w:pPr>
+      <w:r>
+        <w:t>Verarbeitung der Messdaten</w:t>
+      </w:r>
+    </w:p>
+    <w:p>
+      <w:pPr>
+        <w:pStyle w:val="Listenabsatz"/>
+        <w:numPr>
+          <w:ilvl w:val="0"/>
+          <w:numId w:val="2"/>
+        </w:numPr>
+      </w:pPr>
+      <w:r>
+        <w:t>Bilderkennung</w:t>
+      </w:r>
+    </w:p>
+    <w:p>
+      <w:pPr>
+        <w:pStyle w:val="Listenabsatz"/>
+        <w:numPr>
+          <w:ilvl w:val="0"/>
+          <w:numId w:val="2"/>
+        </w:numPr>
+      </w:pPr>
+      <w:r>
+        <w:t>Wegalgorithmus</w:t>
+      </w:r>
+    </w:p>
+    <w:p/>
+    <w:p>
+      <w:r>
+        <w:t>Motoransteuerung</w:t>
+      </w:r>
+    </w:p>
+    <w:p/>
+    <w:p/>
+    <w:p>
+      <w:pPr>
+        <w:pStyle w:val="berschrift2"/>
+      </w:pPr>
+      <w:r>
+        <w:t>Möglichkeiten Grass zu schneiden</w:t>
+      </w:r>
+    </w:p>
+    <w:p/>
+    <w:p>
+      <w:r>
+        <w:t>- Große Klinge im Kreis</w:t>
+      </w:r>
+    </w:p>
+    <w:p>
+      <w:r>
+        <w:t>- Scheibe</w:t>
+      </w:r>
+    </w:p>
+    <w:p>
+      <w:r>
+        <w:t>- Scheren Prinzip sch</w:t>
+      </w:r>
+      <w:r>
+        <w:t>n</w:t>
+      </w:r>
+      <w:r>
+        <w:t>ell scheiden</w:t>
+      </w:r>
+    </w:p>
+    <w:p>
+      <w:r>
+        <w:t>- Draht der schnell vibriert / Sehr heiß ist</w:t>
+      </w:r>
+    </w:p>
+    <w:p>
+      <w:r>
+        <w:t xml:space="preserve">- Viele </w:t>
+      </w:r>
+      <w:r>
+        <w:t>k</w:t>
+      </w:r>
       <w:bookmarkStart w:id="0" w:name="_GoBack"/>
       <w:bookmarkEnd w:id="0"/>
-    </w:p>
-    <w:p>
-      <w:pPr>
-        <w:pStyle w:val="Listenabsatz"/>
-        <w:ind w:left="1416"/>
-      </w:pPr>
-    </w:p>
-    <w:p>
-      <w:pPr>
-        <w:pStyle w:val="Listenabsatz"/>
-        <w:numPr>
-          <w:ilvl w:val="0"/>
-          <w:numId w:val="2"/>
-        </w:numPr>
-      </w:pPr>
-      <w:r>
-        <w:lastRenderedPageBreak/>
-        <w:t>Simulation</w:t>
-      </w:r>
-    </w:p>
-    <w:p>
-      <w:pPr>
-        <w:pStyle w:val="Listenabsatz"/>
-        <w:numPr>
-          <w:ilvl w:val="0"/>
-          <w:numId w:val="2"/>
-        </w:numPr>
-      </w:pPr>
-      <w:r>
-        <w:t>Einlesen der Sensoren</w:t>
-      </w:r>
-    </w:p>
-    <w:p>
-      <w:pPr>
-        <w:pStyle w:val="Listenabsatz"/>
-        <w:numPr>
-          <w:ilvl w:val="0"/>
-          <w:numId w:val="2"/>
-        </w:numPr>
-      </w:pPr>
-      <w:r>
-        <w:t>Verarbeitung der Messdaten</w:t>
-      </w:r>
-    </w:p>
-    <w:p>
-      <w:pPr>
-        <w:pStyle w:val="Listenabsatz"/>
-        <w:numPr>
-          <w:ilvl w:val="0"/>
-          <w:numId w:val="2"/>
-        </w:numPr>
-      </w:pPr>
-      <w:r>
-        <w:t>Bilderkennung</w:t>
-      </w:r>
-    </w:p>
-    <w:p>
-      <w:pPr>
-        <w:pStyle w:val="Listenabsatz"/>
-        <w:numPr>
-          <w:ilvl w:val="0"/>
-          <w:numId w:val="2"/>
-        </w:numPr>
-      </w:pPr>
-      <w:r>
-        <w:t>Wegalgorithmus</w:t>
-      </w:r>
-    </w:p>
-    <w:p/>
-    <w:p>
-      <w:r>
-        <w:t>Motoransteuerung</w:t>
+      <w:r>
+        <w:t>leine Klingen in Reihe im Kreis</w:t>
+      </w:r>
+    </w:p>
+    <w:p>
+      <w:r>
+        <w:t>- Mähdrescher</w:t>
+      </w:r>
+    </w:p>
+    <w:p>
+      <w:r>
+        <w:t>- Gebläse gegen Messer</w:t>
       </w:r>
     </w:p>
     <w:p/>
@@ -598,7 +637,7 @@
       </w:pPr>
     </w:pPrDefault>
   </w:docDefaults>
-  <w:latentStyles w:defLockedState="0" w:defUIPriority="99" w:defSemiHidden="0" w:defUnhideWhenUsed="0" w:defQFormat="0" w:count="375">
+  <w:latentStyles w:defLockedState="0" w:defUIPriority="99" w:defSemiHidden="0" w:defUnhideWhenUsed="0" w:defQFormat="0" w:count="376">
     <w:lsdException w:name="Normal" w:uiPriority="0" w:qFormat="1"/>
     <w:lsdException w:name="heading 1" w:uiPriority="9" w:qFormat="1"/>
     <w:lsdException w:name="heading 2" w:semiHidden="1" w:uiPriority="9" w:unhideWhenUsed="1" w:qFormat="1"/>
@@ -704,7 +743,6 @@
     <w:lsdException w:name="HTML Sample" w:semiHidden="1" w:unhideWhenUsed="1"/>
     <w:lsdException w:name="HTML Typewriter" w:semiHidden="1" w:unhideWhenUsed="1"/>
     <w:lsdException w:name="HTML Variable" w:semiHidden="1" w:unhideWhenUsed="1"/>
-    <w:lsdException w:name="Normal Table" w:semiHidden="1" w:unhideWhenUsed="1"/>
     <w:lsdException w:name="annotation subject" w:semiHidden="1" w:unhideWhenUsed="1"/>
     <w:lsdException w:name="No List" w:semiHidden="1" w:unhideWhenUsed="1"/>
     <w:lsdException w:name="Outline List 1" w:semiHidden="1" w:unhideWhenUsed="1"/>
@@ -751,10 +789,8 @@
     <w:lsdException w:name="Table Subtle 2" w:semiHidden="1" w:unhideWhenUsed="1"/>
     <w:lsdException w:name="Table Web 1" w:semiHidden="1" w:unhideWhenUsed="1"/>
     <w:lsdException w:name="Table Web 2" w:semiHidden="1" w:unhideWhenUsed="1"/>
-    <w:lsdException w:name="Table Web 3" w:semiHidden="1" w:unhideWhenUsed="1"/>
     <w:lsdException w:name="Balloon Text" w:semiHidden="1" w:unhideWhenUsed="1"/>
     <w:lsdException w:name="Table Grid" w:uiPriority="39"/>
-    <w:lsdException w:name="Table Theme" w:semiHidden="1" w:unhideWhenUsed="1"/>
     <w:lsdException w:name="Placeholder Text" w:semiHidden="1"/>
     <w:lsdException w:name="No Spacing" w:uiPriority="1" w:qFormat="1"/>
     <w:lsdException w:name="Light Shading" w:uiPriority="60"/>
@@ -974,6 +1010,7 @@
     <w:lsdException w:name="Smart Hyperlink" w:semiHidden="1" w:unhideWhenUsed="1"/>
     <w:lsdException w:name="Hashtag" w:semiHidden="1" w:unhideWhenUsed="1"/>
     <w:lsdException w:name="Unresolved Mention" w:semiHidden="1" w:unhideWhenUsed="1"/>
+    <w:lsdException w:name="Smart Link" w:semiHidden="1" w:unhideWhenUsed="1"/>
   </w:latentStyles>
   <w:style w:type="paragraph" w:default="1" w:styleId="Standard">
     <w:name w:val="Normal"/>
@@ -998,6 +1035,28 @@
       <w:color w:val="2F5496" w:themeColor="accent1" w:themeShade="BF"/>
       <w:sz w:val="32"/>
       <w:szCs w:val="32"/>
+    </w:rPr>
+  </w:style>
+  <w:style w:type="paragraph" w:styleId="berschrift2">
+    <w:name w:val="heading 2"/>
+    <w:basedOn w:val="Standard"/>
+    <w:next w:val="Standard"/>
+    <w:link w:val="berschrift2Zchn"/>
+    <w:uiPriority w:val="9"/>
+    <w:unhideWhenUsed/>
+    <w:qFormat/>
+    <w:rsid w:val="006D26BD"/>
+    <w:pPr>
+      <w:keepNext/>
+      <w:keepLines/>
+      <w:spacing w:before="40" w:after="0"/>
+      <w:outlineLvl w:val="1"/>
+    </w:pPr>
+    <w:rPr>
+      <w:rFonts w:asciiTheme="majorHAnsi" w:eastAsiaTheme="majorEastAsia" w:hAnsiTheme="majorHAnsi" w:cstheme="majorBidi"/>
+      <w:color w:val="2F5496" w:themeColor="accent1" w:themeShade="BF"/>
+      <w:sz w:val="26"/>
+      <w:szCs w:val="26"/>
     </w:rPr>
   </w:style>
   <w:style w:type="character" w:default="1" w:styleId="Absatz-Standardschriftart">
@@ -1050,6 +1109,19 @@
       <w:ind w:left="720"/>
       <w:contextualSpacing/>
     </w:pPr>
+  </w:style>
+  <w:style w:type="character" w:customStyle="1" w:styleId="berschrift2Zchn">
+    <w:name w:val="Überschrift 2 Zchn"/>
+    <w:basedOn w:val="Absatz-Standardschriftart"/>
+    <w:link w:val="berschrift2"/>
+    <w:uiPriority w:val="9"/>
+    <w:rsid w:val="006D26BD"/>
+    <w:rPr>
+      <w:rFonts w:asciiTheme="majorHAnsi" w:eastAsiaTheme="majorEastAsia" w:hAnsiTheme="majorHAnsi" w:cstheme="majorBidi"/>
+      <w:color w:val="2F5496" w:themeColor="accent1" w:themeShade="BF"/>
+      <w:sz w:val="26"/>
+      <w:szCs w:val="26"/>
+    </w:rPr>
   </w:style>
 </w:styles>
 </file>

</xml_diff>